<commit_message>
Change purchase beverage expected result
</commit_message>
<xml_diff>
--- a/CoffeeMaker/reqs/Coffee Maker Acceptance Tests.docx
+++ b/CoffeeMaker/reqs/Coffee Maker Acceptance Tests.docx
@@ -245,18 +245,8 @@
                 <w:sz w:val="20"/>
                 <w:szCs w:val="20"/>
               </w:rPr>
-              <w:t xml:space="preserve">Precondition: Run </w:t>
-            </w:r>
-            <w:proofErr w:type="spellStart"/>
-            <w:r>
-              <w:rPr>
-                <w:rFonts w:ascii="Times New Roman" w:eastAsia="Times New Roman" w:hAnsi="Times New Roman" w:cs="Times New Roman"/>
-                <w:sz w:val="20"/>
-                <w:szCs w:val="20"/>
-              </w:rPr>
-              <w:t>CoffeeMaker</w:t>
-            </w:r>
-            <w:proofErr w:type="spellEnd"/>
+              <w:t>Precondition: Run CoffeeMaker</w:t>
+            </w:r>
             <w:r>
               <w:rPr>
                 <w:rFonts w:ascii="Times New Roman" w:eastAsia="Times New Roman" w:hAnsi="Times New Roman" w:cs="Times New Roman"/>
@@ -849,8 +839,6 @@
                 <w:szCs w:val="20"/>
               </w:rPr>
             </w:pPr>
-            <w:proofErr w:type="spellStart"/>
-            <w:proofErr w:type="gramStart"/>
             <w:r>
               <w:rPr>
                 <w:rFonts w:ascii="Times New Roman" w:eastAsia="Times New Roman" w:hAnsi="Times New Roman" w:cs="Times New Roman"/>
@@ -859,8 +847,6 @@
               </w:rPr>
               <w:t>addInventory</w:t>
             </w:r>
-            <w:proofErr w:type="spellEnd"/>
-            <w:proofErr w:type="gramEnd"/>
           </w:p>
         </w:tc>
         <w:tc>
@@ -889,18 +875,8 @@
                 <w:sz w:val="20"/>
                 <w:szCs w:val="20"/>
               </w:rPr>
-              <w:t xml:space="preserve">Precondition: Run </w:t>
-            </w:r>
-            <w:proofErr w:type="spellStart"/>
-            <w:r>
-              <w:rPr>
-                <w:rFonts w:ascii="Times New Roman" w:eastAsia="Times New Roman" w:hAnsi="Times New Roman" w:cs="Times New Roman"/>
-                <w:sz w:val="20"/>
-                <w:szCs w:val="20"/>
-              </w:rPr>
-              <w:t>CoffeeMaker</w:t>
-            </w:r>
-            <w:proofErr w:type="spellEnd"/>
+              <w:t>Precondition: Run CoffeeMaker</w:t>
+            </w:r>
             <w:r>
               <w:rPr>
                 <w:rFonts w:ascii="Times New Roman" w:eastAsia="Times New Roman" w:hAnsi="Times New Roman" w:cs="Times New Roman"/>
@@ -1056,7 +1032,6 @@
                 <w:szCs w:val="20"/>
               </w:rPr>
             </w:pPr>
-            <w:proofErr w:type="gramStart"/>
             <w:r>
               <w:rPr>
                 <w:rFonts w:ascii="Times New Roman" w:eastAsia="Times New Roman" w:hAnsi="Times New Roman" w:cs="Times New Roman"/>
@@ -1065,7 +1040,6 @@
               </w:rPr>
               <w:t>checkInventory1</w:t>
             </w:r>
-            <w:proofErr w:type="gramEnd"/>
           </w:p>
         </w:tc>
         <w:tc>
@@ -1094,18 +1068,8 @@
                 <w:sz w:val="20"/>
                 <w:szCs w:val="20"/>
               </w:rPr>
-              <w:t xml:space="preserve">Precondition: Run </w:t>
-            </w:r>
-            <w:proofErr w:type="spellStart"/>
-            <w:r>
-              <w:rPr>
-                <w:rFonts w:ascii="Times New Roman" w:eastAsia="Times New Roman" w:hAnsi="Times New Roman" w:cs="Times New Roman"/>
-                <w:sz w:val="20"/>
-                <w:szCs w:val="20"/>
-              </w:rPr>
-              <w:t>CoffeeMaker</w:t>
-            </w:r>
-            <w:proofErr w:type="spellEnd"/>
+              <w:t>Precondition: Run CoffeeMaker</w:t>
+            </w:r>
             <w:r>
               <w:rPr>
                 <w:rFonts w:ascii="Times New Roman" w:eastAsia="Times New Roman" w:hAnsi="Times New Roman" w:cs="Times New Roman"/>
@@ -1212,7 +1176,6 @@
                 <w:szCs w:val="20"/>
               </w:rPr>
             </w:pPr>
-            <w:proofErr w:type="gramStart"/>
             <w:r>
               <w:rPr>
                 <w:rFonts w:ascii="Times New Roman" w:eastAsia="Times New Roman" w:hAnsi="Times New Roman" w:cs="Times New Roman"/>
@@ -1221,7 +1184,6 @@
               </w:rPr>
               <w:t>purchaseBeverage1</w:t>
             </w:r>
-            <w:proofErr w:type="gramEnd"/>
           </w:p>
         </w:tc>
         <w:tc>
@@ -1250,25 +1212,7 @@
                 <w:sz w:val="20"/>
                 <w:szCs w:val="20"/>
               </w:rPr>
-              <w:t xml:space="preserve">Precondition: addRecipe1 and </w:t>
-            </w:r>
-            <w:proofErr w:type="spellStart"/>
-            <w:r>
-              <w:rPr>
-                <w:rFonts w:ascii="Times New Roman" w:eastAsia="Times New Roman" w:hAnsi="Times New Roman" w:cs="Times New Roman"/>
-                <w:sz w:val="20"/>
-                <w:szCs w:val="20"/>
-              </w:rPr>
-              <w:t>addInventory</w:t>
-            </w:r>
-            <w:proofErr w:type="spellEnd"/>
-            <w:r>
-              <w:rPr>
-                <w:rFonts w:ascii="Times New Roman" w:eastAsia="Times New Roman" w:hAnsi="Times New Roman" w:cs="Times New Roman"/>
-                <w:sz w:val="20"/>
-                <w:szCs w:val="20"/>
-              </w:rPr>
-              <w:t xml:space="preserve"> have run successfully</w:t>
+              <w:t>Precondition: addRecipe1 and addInventory have run successfully</w:t>
             </w:r>
             <w:r>
               <w:rPr>
@@ -1352,7 +1296,7 @@
                 <w:szCs w:val="20"/>
               </w:rPr>
               <w:lastRenderedPageBreak/>
-              <w:t>Correct change returned, Inventory</w:t>
+              <w:t xml:space="preserve">Successfully purchased, </w:t>
             </w:r>
             <w:bookmarkStart w:id="0" w:name="_GoBack"/>
             <w:bookmarkEnd w:id="0"/>
@@ -1362,7 +1306,7 @@
                 <w:sz w:val="20"/>
                 <w:szCs w:val="20"/>
               </w:rPr>
-              <w:t xml:space="preserve"> successfully updated.</w:t>
+              <w:t>Correct change returned.</w:t>
             </w:r>
           </w:p>
         </w:tc>
@@ -1413,7 +1357,6 @@
                 <w:szCs w:val="20"/>
               </w:rPr>
             </w:pPr>
-            <w:proofErr w:type="gramStart"/>
             <w:r>
               <w:rPr>
                 <w:rFonts w:ascii="Times New Roman" w:eastAsia="Times New Roman" w:hAnsi="Times New Roman" w:cs="Times New Roman"/>
@@ -1423,7 +1366,6 @@
               <w:lastRenderedPageBreak/>
               <w:t>checkOptions0</w:t>
             </w:r>
-            <w:proofErr w:type="gramEnd"/>
           </w:p>
         </w:tc>
         <w:tc>
@@ -1452,18 +1394,8 @@
                 <w:sz w:val="20"/>
                 <w:szCs w:val="20"/>
               </w:rPr>
-              <w:t xml:space="preserve">Precondition: Run </w:t>
-            </w:r>
-            <w:proofErr w:type="spellStart"/>
-            <w:r>
-              <w:rPr>
-                <w:rFonts w:ascii="Times New Roman" w:eastAsia="Times New Roman" w:hAnsi="Times New Roman" w:cs="Times New Roman"/>
-                <w:sz w:val="20"/>
-                <w:szCs w:val="20"/>
-              </w:rPr>
-              <w:t>CoffeeMaker</w:t>
-            </w:r>
-            <w:proofErr w:type="spellEnd"/>
+              <w:t>Precondition: Run CoffeeMaker</w:t>
+            </w:r>
           </w:p>
         </w:tc>
         <w:tc>

</xml_diff>